<commit_message>
Cambiando el archivo FOL
</commit_message>
<xml_diff>
--- a/Conciliación de la vida laboral y familiar.docx
+++ b/Conciliación de la vida laboral y familiar.docx
@@ -231,329 +231,15 @@
       <w:pPr>
         <w:rPr>
           <w:rFonts w:cstheme="minorHAnsi"/>
-          <w:b/>
-          <w:color w:val="333333"/>
-          <w:sz w:val="24"/>
-          <w:szCs w:val="27"/>
-          <w:shd w:val="clear" w:color="auto" w:fill="FFFFFF"/>
-        </w:rPr>
-      </w:pPr>
-      <w:r>
-        <w:rPr>
-          <w:rFonts w:cstheme="minorHAnsi"/>
-          <w:b/>
-          <w:color w:val="333333"/>
-          <w:sz w:val="24"/>
-          <w:szCs w:val="27"/>
-          <w:shd w:val="clear" w:color="auto" w:fill="FFFFFF"/>
-        </w:rPr>
-        <w:t>Derechos que otorga la conciliación laboral</w:t>
-      </w:r>
-    </w:p>
-    <w:p>
-      <w:pPr>
-        <w:pStyle w:val="Prrafodelista"/>
-        <w:numPr>
-          <w:ilvl w:val="0"/>
-          <w:numId w:val="1"/>
-        </w:numPr>
-        <w:rPr>
-          <w:rFonts w:cstheme="minorHAnsi"/>
-          <w:color w:val="333333"/>
-          <w:sz w:val="24"/>
-          <w:szCs w:val="27"/>
-          <w:shd w:val="clear" w:color="auto" w:fill="FFFFFF"/>
-        </w:rPr>
-      </w:pPr>
-      <w:r>
-        <w:rPr>
-          <w:rFonts w:cstheme="minorHAnsi"/>
-          <w:color w:val="333333"/>
-          <w:sz w:val="24"/>
-          <w:szCs w:val="27"/>
-          <w:shd w:val="clear" w:color="auto" w:fill="FFFFFF"/>
-        </w:rPr>
-        <w:t>El trabajador podrá ausentarse del trabajo con derecho a remuneración, por los siguientes motivos:</w:t>
-      </w:r>
-    </w:p>
-    <w:p>
-      <w:pPr>
-        <w:pStyle w:val="Prrafodelista"/>
-        <w:numPr>
-          <w:ilvl w:val="0"/>
-          <w:numId w:val="1"/>
-        </w:numPr>
-        <w:rPr>
-          <w:rFonts w:cstheme="minorHAnsi"/>
-          <w:color w:val="333333"/>
-          <w:sz w:val="24"/>
-          <w:szCs w:val="27"/>
-          <w:shd w:val="clear" w:color="auto" w:fill="FFFFFF"/>
-        </w:rPr>
-      </w:pPr>
-      <w:r>
-        <w:rPr>
-          <w:rFonts w:cstheme="minorHAnsi"/>
-          <w:color w:val="333333"/>
-          <w:sz w:val="24"/>
-          <w:szCs w:val="27"/>
-          <w:shd w:val="clear" w:color="auto" w:fill="FFFFFF"/>
-        </w:rPr>
-        <w:t>En caso de matrimonio: 15 días naturales.</w:t>
-      </w:r>
-    </w:p>
-    <w:p>
-      <w:pPr>
-        <w:pStyle w:val="Prrafodelista"/>
-        <w:numPr>
-          <w:ilvl w:val="0"/>
-          <w:numId w:val="1"/>
-        </w:numPr>
-        <w:rPr>
-          <w:rFonts w:cstheme="minorHAnsi"/>
-          <w:color w:val="333333"/>
-          <w:sz w:val="24"/>
-          <w:szCs w:val="27"/>
-          <w:shd w:val="clear" w:color="auto" w:fill="FFFFFF"/>
-        </w:rPr>
-      </w:pPr>
-      <w:r>
-        <w:rPr>
-          <w:rFonts w:cstheme="minorHAnsi"/>
-          <w:color w:val="333333"/>
-          <w:sz w:val="24"/>
-          <w:szCs w:val="27"/>
-          <w:shd w:val="clear" w:color="auto" w:fill="FFFFFF"/>
-        </w:rPr>
-        <w:t>En caso de nacimiento de un hijo/enfermedad grave  o muerte de un pariente cercano: 2 días naturales.</w:t>
-      </w:r>
-    </w:p>
-    <w:p>
-      <w:pPr>
-        <w:pStyle w:val="Prrafodelista"/>
-        <w:numPr>
-          <w:ilvl w:val="0"/>
-          <w:numId w:val="1"/>
-        </w:numPr>
-        <w:rPr>
-          <w:rFonts w:cstheme="minorHAnsi"/>
-          <w:color w:val="333333"/>
-          <w:sz w:val="24"/>
-          <w:szCs w:val="27"/>
-          <w:shd w:val="clear" w:color="auto" w:fill="FFFFFF"/>
-        </w:rPr>
-      </w:pPr>
-      <w:r>
-        <w:rPr>
-          <w:rFonts w:cstheme="minorHAnsi"/>
-          <w:color w:val="333333"/>
-          <w:sz w:val="24"/>
-          <w:szCs w:val="27"/>
-          <w:shd w:val="clear" w:color="auto" w:fill="FFFFFF"/>
-        </w:rPr>
-        <w:t>Por paternidad: 4 semanas.</w:t>
-      </w:r>
-    </w:p>
-    <w:p>
-      <w:pPr>
-        <w:pStyle w:val="Prrafodelista"/>
-        <w:numPr>
-          <w:ilvl w:val="0"/>
-          <w:numId w:val="1"/>
-        </w:numPr>
-        <w:rPr>
-          <w:rFonts w:cstheme="minorHAnsi"/>
-          <w:color w:val="333333"/>
-          <w:sz w:val="24"/>
-          <w:szCs w:val="27"/>
-          <w:shd w:val="clear" w:color="auto" w:fill="FFFFFF"/>
-        </w:rPr>
-      </w:pPr>
-      <w:r>
-        <w:rPr>
-          <w:rFonts w:cstheme="minorHAnsi"/>
-          <w:color w:val="333333"/>
-          <w:sz w:val="24"/>
-          <w:szCs w:val="27"/>
-          <w:shd w:val="clear" w:color="auto" w:fill="FFFFFF"/>
-        </w:rPr>
-        <w:t>Traslado de domicilio habitual: 1 día (por ejemplo, formar parte de una mesa electoral).</w:t>
-      </w:r>
-    </w:p>
-    <w:p>
-      <w:pPr>
-        <w:pStyle w:val="Prrafodelista"/>
-        <w:numPr>
-          <w:ilvl w:val="0"/>
-          <w:numId w:val="1"/>
-        </w:numPr>
-        <w:rPr>
-          <w:rFonts w:cstheme="minorHAnsi"/>
-          <w:color w:val="333333"/>
-          <w:sz w:val="24"/>
-          <w:szCs w:val="27"/>
-          <w:shd w:val="clear" w:color="auto" w:fill="FFFFFF"/>
-        </w:rPr>
-      </w:pPr>
-      <w:r>
-        <w:rPr>
-          <w:rFonts w:cstheme="minorHAnsi"/>
-          <w:color w:val="333333"/>
-          <w:sz w:val="24"/>
-          <w:szCs w:val="27"/>
-          <w:shd w:val="clear" w:color="auto" w:fill="FFFFFF"/>
-        </w:rPr>
-        <w:t>Horas libres para exámenes prenatales y técnicas de preparación al parto.</w:t>
-      </w:r>
-    </w:p>
-    <w:p>
-      <w:pPr>
-        <w:rPr>
-          <w:rFonts w:cstheme="minorHAnsi"/>
-          <w:color w:val="333333"/>
-          <w:sz w:val="24"/>
-          <w:szCs w:val="27"/>
-          <w:shd w:val="clear" w:color="auto" w:fill="FFFFFF"/>
-        </w:rPr>
-      </w:pPr>
-      <w:r>
-        <w:rPr>
-          <w:rFonts w:cstheme="minorHAnsi"/>
-          <w:color w:val="333333"/>
-          <w:sz w:val="24"/>
-          <w:szCs w:val="27"/>
-          <w:shd w:val="clear" w:color="auto" w:fill="FFFFFF"/>
-        </w:rPr>
-        <w:br/>
-        <w:t>Además, el trabajador podrá disfrutar de una reducción de jornada en los siguientes casos:</w:t>
-      </w:r>
-    </w:p>
-    <w:p>
-      <w:pPr>
-        <w:pStyle w:val="Prrafodelista"/>
-        <w:numPr>
-          <w:ilvl w:val="0"/>
-          <w:numId w:val="2"/>
-        </w:numPr>
-        <w:rPr>
-          <w:rFonts w:cstheme="minorHAnsi"/>
-          <w:color w:val="333333"/>
-          <w:sz w:val="24"/>
-          <w:szCs w:val="27"/>
-          <w:shd w:val="clear" w:color="auto" w:fill="FFFFFF"/>
-        </w:rPr>
-      </w:pPr>
-      <w:r>
-        <w:rPr>
-          <w:rFonts w:cstheme="minorHAnsi"/>
-          <w:color w:val="333333"/>
-          <w:sz w:val="24"/>
-          <w:szCs w:val="27"/>
-          <w:shd w:val="clear" w:color="auto" w:fill="FFFFFF"/>
-        </w:rPr>
-        <w:t>Nacimiento de hijos prematuros o que requieran hospitalización.</w:t>
-      </w:r>
-    </w:p>
-    <w:p>
-      <w:pPr>
-        <w:pStyle w:val="Prrafodelista"/>
-        <w:numPr>
-          <w:ilvl w:val="0"/>
-          <w:numId w:val="2"/>
-        </w:numPr>
-        <w:rPr>
-          <w:rFonts w:cstheme="minorHAnsi"/>
-          <w:color w:val="333333"/>
-          <w:sz w:val="24"/>
-          <w:szCs w:val="27"/>
-          <w:shd w:val="clear" w:color="auto" w:fill="FFFFFF"/>
-        </w:rPr>
-      </w:pPr>
-      <w:r>
-        <w:rPr>
-          <w:rFonts w:cstheme="minorHAnsi"/>
-          <w:color w:val="333333"/>
-          <w:sz w:val="24"/>
-          <w:szCs w:val="27"/>
-          <w:shd w:val="clear" w:color="auto" w:fill="FFFFFF"/>
-        </w:rPr>
-        <w:t>Cuidar menores a causa de una enfermedad grave</w:t>
-      </w:r>
-      <w:r>
-        <w:rPr>
-          <w:rFonts w:cstheme="minorHAnsi"/>
-          <w:color w:val="333333"/>
-          <w:sz w:val="24"/>
-          <w:szCs w:val="27"/>
-          <w:shd w:val="clear" w:color="auto" w:fill="FFFFFF"/>
-        </w:rPr>
-        <w:t xml:space="preserve"> (con reducción salarial)</w:t>
-      </w:r>
-    </w:p>
-    <w:p>
-      <w:pPr>
-        <w:pStyle w:val="Prrafodelista"/>
-        <w:numPr>
-          <w:ilvl w:val="0"/>
-          <w:numId w:val="2"/>
-        </w:numPr>
-        <w:rPr>
-          <w:rFonts w:cstheme="minorHAnsi"/>
-          <w:color w:val="333333"/>
-          <w:sz w:val="24"/>
-          <w:szCs w:val="27"/>
-          <w:shd w:val="clear" w:color="auto" w:fill="FFFFFF"/>
-        </w:rPr>
-      </w:pPr>
-      <w:r>
-        <w:rPr>
-          <w:rFonts w:cstheme="minorHAnsi"/>
-          <w:color w:val="333333"/>
-          <w:sz w:val="24"/>
-          <w:szCs w:val="27"/>
-          <w:shd w:val="clear" w:color="auto" w:fill="FFFFFF"/>
-        </w:rPr>
-        <w:t>Ser guarda legal de un menor de 12 años o de una persona discapacitada que no desempeñe trabajo retribuido</w:t>
-      </w:r>
-    </w:p>
-    <w:p>
-      <w:pPr>
-        <w:pStyle w:val="Prrafodelista"/>
-        <w:numPr>
-          <w:ilvl w:val="0"/>
-          <w:numId w:val="2"/>
-        </w:numPr>
-        <w:rPr>
-          <w:rFonts w:cstheme="minorHAnsi"/>
-          <w:color w:val="333333"/>
-          <w:sz w:val="24"/>
-          <w:szCs w:val="27"/>
+          <w:color w:val="333333"/>
+          <w:sz w:val="24"/>
+          <w:szCs w:val="27"/>
+          <w:u w:val="single"/>
           <w:shd w:val="clear" w:color="auto" w:fill="FFFFFF"/>
         </w:rPr>
       </w:pPr>
       <w:bookmarkStart w:id="0" w:name="_GoBack"/>
       <w:bookmarkEnd w:id="0"/>
-      <w:r>
-        <w:rPr>
-          <w:rFonts w:cstheme="minorHAnsi"/>
-          <w:color w:val="333333"/>
-          <w:sz w:val="24"/>
-          <w:szCs w:val="27"/>
-          <w:shd w:val="clear" w:color="auto" w:fill="FFFFFF"/>
-        </w:rPr>
-        <w:t>Para la protección o asistencia de víctimas de violencia de género</w:t>
-      </w:r>
-    </w:p>
-    <w:p>
-      <w:pPr>
-        <w:rPr>
-          <w:rFonts w:cstheme="minorHAnsi"/>
-          <w:color w:val="333333"/>
-          <w:sz w:val="24"/>
-          <w:szCs w:val="27"/>
-          <w:shd w:val="clear" w:color="auto" w:fill="FFFFFF"/>
-        </w:rPr>
-      </w:pPr>
     </w:p>
     <w:p>
       <w:pPr>
@@ -586,7 +272,6 @@
           <w:szCs w:val="27"/>
           <w:shd w:val="clear" w:color="auto" w:fill="FFFFFF"/>
         </w:rPr>
-        <w:lastRenderedPageBreak/>
         <w:t>Conclusión y reflexión</w:t>
       </w:r>
     </w:p>

</xml_diff>